<commit_message>
Add PPT in design doc
</commit_message>
<xml_diff>
--- a/Design doc/Bug Tracking System Documentation.docx
+++ b/Design doc/Bug Tracking System Documentation.docx
@@ -26,6 +26,68 @@
         <w:rPr>
           <w:b/>
           <w:bCs/>
+          <w:sz w:val="48"/>
+          <w:szCs w:val="48"/>
+        </w:rPr>
+      </w:pPr>
+    </w:p>
+    <w:p>
+      <w:pPr>
+        <w:rPr>
+          <w:b/>
+          <w:bCs/>
+          <w:sz w:val="48"/>
+          <w:szCs w:val="48"/>
+        </w:rPr>
+      </w:pPr>
+      <w:r>
+        <w:rPr>
+          <w:b/>
+          <w:bCs/>
+          <w:sz w:val="48"/>
+          <w:szCs w:val="48"/>
+        </w:rPr>
+        <w:br/>
+        <w:t xml:space="preserve">PPT presentation link: </w:t>
+      </w:r>
+    </w:p>
+    <w:p>
+      <w:pPr>
+        <w:rPr>
+          <w:b/>
+          <w:bCs/>
+          <w:sz w:val="24"/>
+          <w:szCs w:val="24"/>
+        </w:rPr>
+      </w:pPr>
+      <w:hyperlink r:id="rId7" w:anchor="slide=id.g1f87997393_0_848" w:history="1">
+        <w:r>
+          <w:rPr>
+            <w:rStyle w:val="Hyperlink"/>
+            <w:b/>
+            <w:bCs/>
+            <w:sz w:val="24"/>
+            <w:szCs w:val="24"/>
+          </w:rPr>
+          <w:t>https://docs.google.com/presentation/d/11_AtOvsMw90BFEzBBgkseH5Z6NOcWPaYYlM7Emup8DY/edit#slide=id.g1f87997393_0_848</w:t>
+        </w:r>
+      </w:hyperlink>
+    </w:p>
+    <w:p>
+      <w:pPr>
+        <w:rPr>
+          <w:b/>
+          <w:bCs/>
+          <w:sz w:val="48"/>
+          <w:szCs w:val="48"/>
+        </w:rPr>
+      </w:pPr>
+    </w:p>
+    <w:p>
+      <w:pPr>
+        <w:rPr>
+          <w:b/>
+          <w:bCs/>
         </w:rPr>
       </w:pPr>
       <w:r>
@@ -237,6 +299,7 @@
         </w:numPr>
       </w:pPr>
       <w:r>
+        <w:lastRenderedPageBreak/>
         <w:t>Responsible for creating new bugs and assigning them to projects.</w:t>
       </w:r>
     </w:p>
@@ -306,7 +369,6 @@
           <w:b/>
           <w:bCs/>
         </w:rPr>
-        <w:lastRenderedPageBreak/>
         <w:t>4. Module Descriptions</w:t>
       </w:r>
     </w:p>
@@ -570,6 +632,7 @@
           <w:b/>
           <w:bCs/>
         </w:rPr>
+        <w:lastRenderedPageBreak/>
         <w:t>Create Bug</w:t>
       </w:r>
       <w:r>
@@ -686,7 +749,6 @@
         </w:numPr>
       </w:pPr>
       <w:r>
-        <w:lastRenderedPageBreak/>
         <w:t>Once a bug is resolved, the Developer can update its status to 'Closed'.</w:t>
       </w:r>
     </w:p>
@@ -906,7 +968,23 @@
         </w:numPr>
       </w:pPr>
       <w:r>
-        <w:t>Each table has a primary key to uniquely identify records (e.g., UserID, ProjectID, BugID).</w:t>
+        <w:t xml:space="preserve">Each table has a primary key to uniquely identify records (e.g., </w:t>
+      </w:r>
+      <w:proofErr w:type="spellStart"/>
+      <w:r>
+        <w:t>UserID</w:t>
+      </w:r>
+      <w:proofErr w:type="spellEnd"/>
+      <w:r>
+        <w:t xml:space="preserve">, </w:t>
+      </w:r>
+      <w:proofErr w:type="spellStart"/>
+      <w:r>
+        <w:t>ProjectID</w:t>
+      </w:r>
+      <w:proofErr w:type="spellEnd"/>
+      <w:r>
+        <w:t>, BugID).</w:t>
       </w:r>
     </w:p>
     <w:p>
@@ -935,7 +1013,16 @@
         </w:numPr>
       </w:pPr>
       <w:r>
-        <w:t>Foreign keys ensure the integrity of relationships (e.g., ProjectID in the Bug table links to the Projects table).</w:t>
+        <w:lastRenderedPageBreak/>
+        <w:t xml:space="preserve">Foreign keys ensure the integrity of relationships (e.g., </w:t>
+      </w:r>
+      <w:proofErr w:type="spellStart"/>
+      <w:r>
+        <w:t>ProjectID</w:t>
+      </w:r>
+      <w:proofErr w:type="spellEnd"/>
+      <w:r>
+        <w:t xml:space="preserve"> in the Bug table links to the Projects table).</w:t>
       </w:r>
     </w:p>
     <w:p>
@@ -1044,7 +1131,6 @@
         </w:rPr>
       </w:pPr>
       <w:r>
-        <w:lastRenderedPageBreak/>
         <w:t>Description of the database system used (e.g., MySQL</w:t>
       </w:r>
       <w:r>
@@ -1175,6 +1261,7 @@
         <w:rPr>
           <w:noProof/>
         </w:rPr>
+        <w:lastRenderedPageBreak/>
         <w:drawing>
           <wp:inline distT="0" distB="0" distL="0" distR="0" wp14:anchorId="1FB9191C" wp14:editId="5F4AAA2F">
             <wp:extent cx="5943600" cy="4991100"/>
@@ -1193,7 +1280,7 @@
                     </pic:cNvPicPr>
                   </pic:nvPicPr>
                   <pic:blipFill>
-                    <a:blip r:embed="rId7">
+                    <a:blip r:embed="rId8">
                       <a:extLst>
                         <a:ext uri="{28A0092B-C50C-407E-A947-70E740481C1C}">
                           <a14:useLocalDpi xmlns:a14="http://schemas.microsoft.com/office/drawing/2010/main" val="0"/>
@@ -1241,7 +1328,6 @@
           <w:sz w:val="56"/>
           <w:szCs w:val="56"/>
         </w:rPr>
-        <w:lastRenderedPageBreak/>
         <w:t>USE Case Diagram</w:t>
       </w:r>
     </w:p>
@@ -1258,6 +1344,7 @@
         <w:rPr>
           <w:noProof/>
         </w:rPr>
+        <w:lastRenderedPageBreak/>
         <w:drawing>
           <wp:inline distT="0" distB="0" distL="0" distR="0" wp14:anchorId="1D980481" wp14:editId="6119D2C6">
             <wp:extent cx="6291925" cy="7604760"/>
@@ -1276,7 +1363,7 @@
                     </pic:cNvPicPr>
                   </pic:nvPicPr>
                   <pic:blipFill>
-                    <a:blip r:embed="rId8">
+                    <a:blip r:embed="rId9">
                       <a:extLst>
                         <a:ext uri="{28A0092B-C50C-407E-A947-70E740481C1C}">
                           <a14:useLocalDpi xmlns:a14="http://schemas.microsoft.com/office/drawing/2010/main" val="0"/>
@@ -1323,7 +1410,7 @@
         </w:rPr>
         <w:lastRenderedPageBreak/>
         <w:drawing>
-          <wp:inline distT="0" distB="0" distL="0" distR="0" wp14:anchorId="78CF5F3B" wp14:editId="77493565">
+          <wp:inline distT="0" distB="0" distL="0" distR="0" wp14:anchorId="78CF5F3B" wp14:editId="16662DF9">
             <wp:extent cx="5943600" cy="2614930"/>
             <wp:effectExtent l="0" t="0" r="0" b="0"/>
             <wp:docPr id="1387444802" name="Picture 6"/>
@@ -1340,7 +1427,7 @@
                     </pic:cNvPicPr>
                   </pic:nvPicPr>
                   <pic:blipFill>
-                    <a:blip r:embed="rId9" cstate="print">
+                    <a:blip r:embed="rId10" cstate="print">
                       <a:extLst>
                         <a:ext uri="{28A0092B-C50C-407E-A947-70E740481C1C}">
                           <a14:useLocalDpi xmlns:a14="http://schemas.microsoft.com/office/drawing/2010/main" val="0"/>
@@ -4378,6 +4465,29 @@
     <w:uiPriority w:val="99"/>
     <w:rsid w:val="005E53E4"/>
   </w:style>
+  <w:style w:type="character" w:styleId="Hyperlink">
+    <w:name w:val="Hyperlink"/>
+    <w:basedOn w:val="DefaultParagraphFont"/>
+    <w:uiPriority w:val="99"/>
+    <w:unhideWhenUsed/>
+    <w:rsid w:val="00664A80"/>
+    <w:rPr>
+      <w:color w:val="467886" w:themeColor="hyperlink"/>
+      <w:u w:val="single"/>
+    </w:rPr>
+  </w:style>
+  <w:style w:type="character" w:styleId="UnresolvedMention">
+    <w:name w:val="Unresolved Mention"/>
+    <w:basedOn w:val="DefaultParagraphFont"/>
+    <w:uiPriority w:val="99"/>
+    <w:semiHidden/>
+    <w:unhideWhenUsed/>
+    <w:rsid w:val="00664A80"/>
+    <w:rPr>
+      <w:color w:val="605E5C"/>
+      <w:shd w:val="clear" w:color="auto" w:fill="E1DFDD"/>
+    </w:rPr>
+  </w:style>
 </w:styles>
 </file>
 

</xml_diff>